<commit_message>
Added half lec 9
</commit_message>
<xml_diff>
--- a/1- How to make a video game.docx
+++ b/1- How to make a video game.docx
@@ -3617,29 +3617,302 @@
         <w:t>build</w:t>
       </w:r>
     </w:p>
-    <w:p>
+    <w:p/>
+    <w:p>
+      <w:pPr>
+        <w:pStyle w:val="Heading2"/>
+      </w:pPr>
+      <w:proofErr w:type="spellStart"/>
+      <w:r>
+        <w:t>Lec</w:t>
+      </w:r>
+      <w:proofErr w:type="spellEnd"/>
+      <w:r>
+        <w:t xml:space="preserve"> 9- Winning Levels</w:t>
+      </w:r>
+    </w:p>
+    <w:p/>
+    <w:p>
+      <w:pPr>
+        <w:pStyle w:val="Heading3"/>
+      </w:pPr>
+      <w:r>
+        <w:t>Finish line</w:t>
+      </w:r>
+    </w:p>
+    <w:p>
+      <w:r>
+        <w:t>Create new Cube</w:t>
+      </w:r>
+      <w:r>
+        <w:t xml:space="preserve"> =&gt; End</w:t>
+      </w:r>
+    </w:p>
+    <w:p>
+      <w:r>
+        <w:t>Disable Mesh Renderer, Box Collider -&gt; Is Trigger -&gt; Checked</w:t>
+      </w:r>
+    </w:p>
+    <w:p>
+      <w:r>
+        <w:t>Change Icon so that can be displayed</w:t>
+      </w:r>
+    </w:p>
+    <w:p>
+      <w:proofErr w:type="spellStart"/>
+      <w:r>
+        <w:t>EndTrigger.cs</w:t>
+      </w:r>
+      <w:proofErr w:type="spellEnd"/>
+    </w:p>
+    <w:p>
+      <w:pPr>
+        <w:pBdr>
+          <w:top w:val="single" w:sz="4" w:space="1" w:color="auto"/>
+          <w:left w:val="single" w:sz="4" w:space="4" w:color="auto"/>
+          <w:bottom w:val="single" w:sz="4" w:space="1" w:color="auto"/>
+          <w:right w:val="single" w:sz="4" w:space="4" w:color="auto"/>
+        </w:pBdr>
+        <w:spacing w:after="0"/>
+      </w:pPr>
+      <w:r>
+        <w:t xml:space="preserve">using </w:t>
+      </w:r>
+      <w:proofErr w:type="spellStart"/>
+      <w:r>
+        <w:t>UnityEngine</w:t>
+      </w:r>
+      <w:proofErr w:type="spellEnd"/>
+      <w:r>
+        <w:t>;</w:t>
+      </w:r>
+    </w:p>
+    <w:p>
+      <w:pPr>
+        <w:pBdr>
+          <w:top w:val="single" w:sz="4" w:space="1" w:color="auto"/>
+          <w:left w:val="single" w:sz="4" w:space="4" w:color="auto"/>
+          <w:bottom w:val="single" w:sz="4" w:space="1" w:color="auto"/>
+          <w:right w:val="single" w:sz="4" w:space="4" w:color="auto"/>
+        </w:pBdr>
+        <w:spacing w:after="0"/>
+      </w:pPr>
+    </w:p>
+    <w:p>
+      <w:pPr>
+        <w:pBdr>
+          <w:top w:val="single" w:sz="4" w:space="1" w:color="auto"/>
+          <w:left w:val="single" w:sz="4" w:space="4" w:color="auto"/>
+          <w:bottom w:val="single" w:sz="4" w:space="1" w:color="auto"/>
+          <w:right w:val="single" w:sz="4" w:space="4" w:color="auto"/>
+        </w:pBdr>
+        <w:spacing w:after="0"/>
+      </w:pPr>
+      <w:r>
+        <w:t xml:space="preserve">public class </w:t>
+      </w:r>
+      <w:proofErr w:type="spellStart"/>
+      <w:proofErr w:type="gramStart"/>
+      <w:r>
+        <w:t>EndTrigger</w:t>
+      </w:r>
+      <w:proofErr w:type="spellEnd"/>
+      <w:r>
+        <w:t xml:space="preserve"> :</w:t>
+      </w:r>
+      <w:proofErr w:type="gramEnd"/>
+      <w:r>
+        <w:t xml:space="preserve"> </w:t>
+      </w:r>
+      <w:proofErr w:type="spellStart"/>
+      <w:r>
+        <w:t>MonoBehaviour</w:t>
+      </w:r>
+      <w:proofErr w:type="spellEnd"/>
+      <w:r>
+        <w:t xml:space="preserve"> {</w:t>
+      </w:r>
+    </w:p>
+    <w:p>
+      <w:pPr>
+        <w:pBdr>
+          <w:top w:val="single" w:sz="4" w:space="1" w:color="auto"/>
+          <w:left w:val="single" w:sz="4" w:space="4" w:color="auto"/>
+          <w:bottom w:val="single" w:sz="4" w:space="1" w:color="auto"/>
+          <w:right w:val="single" w:sz="4" w:space="4" w:color="auto"/>
+        </w:pBdr>
+        <w:spacing w:after="0"/>
+      </w:pPr>
+    </w:p>
+    <w:p>
+      <w:pPr>
+        <w:pBdr>
+          <w:top w:val="single" w:sz="4" w:space="1" w:color="auto"/>
+          <w:left w:val="single" w:sz="4" w:space="4" w:color="auto"/>
+          <w:bottom w:val="single" w:sz="4" w:space="1" w:color="auto"/>
+          <w:right w:val="single" w:sz="4" w:space="4" w:color="auto"/>
+        </w:pBdr>
+        <w:spacing w:after="0"/>
+      </w:pPr>
+      <w:r>
+        <w:tab/>
+        <w:t xml:space="preserve">public </w:t>
+      </w:r>
+      <w:proofErr w:type="spellStart"/>
+      <w:r>
+        <w:t>GameManager</w:t>
+      </w:r>
+      <w:proofErr w:type="spellEnd"/>
+      <w:r>
+        <w:t xml:space="preserve"> </w:t>
+      </w:r>
+      <w:proofErr w:type="spellStart"/>
+      <w:r>
+        <w:t>gameManager</w:t>
+      </w:r>
+      <w:proofErr w:type="spellEnd"/>
+      <w:r>
+        <w:t>;</w:t>
+      </w:r>
+    </w:p>
+    <w:p>
+      <w:pPr>
+        <w:pBdr>
+          <w:top w:val="single" w:sz="4" w:space="1" w:color="auto"/>
+          <w:left w:val="single" w:sz="4" w:space="4" w:color="auto"/>
+          <w:bottom w:val="single" w:sz="4" w:space="1" w:color="auto"/>
+          <w:right w:val="single" w:sz="4" w:space="4" w:color="auto"/>
+        </w:pBdr>
+        <w:spacing w:after="0"/>
+      </w:pPr>
+    </w:p>
+    <w:p>
+      <w:pPr>
+        <w:pBdr>
+          <w:top w:val="single" w:sz="4" w:space="1" w:color="auto"/>
+          <w:left w:val="single" w:sz="4" w:space="4" w:color="auto"/>
+          <w:bottom w:val="single" w:sz="4" w:space="1" w:color="auto"/>
+          <w:right w:val="single" w:sz="4" w:space="4" w:color="auto"/>
+        </w:pBdr>
+        <w:spacing w:after="0"/>
+      </w:pPr>
+      <w:r>
+        <w:tab/>
+        <w:t xml:space="preserve">void </w:t>
+      </w:r>
+      <w:proofErr w:type="spellStart"/>
+      <w:r>
+        <w:t>OnTriggerEnter</w:t>
+      </w:r>
+      <w:proofErr w:type="spellEnd"/>
+      <w:r>
+        <w:t xml:space="preserve"> ()</w:t>
+      </w:r>
+    </w:p>
+    <w:p>
+      <w:pPr>
+        <w:pBdr>
+          <w:top w:val="single" w:sz="4" w:space="1" w:color="auto"/>
+          <w:left w:val="single" w:sz="4" w:space="4" w:color="auto"/>
+          <w:bottom w:val="single" w:sz="4" w:space="1" w:color="auto"/>
+          <w:right w:val="single" w:sz="4" w:space="4" w:color="auto"/>
+        </w:pBdr>
+        <w:spacing w:after="0"/>
+      </w:pPr>
+      <w:r>
+        <w:lastRenderedPageBreak/>
+        <w:tab/>
+        <w:t>{</w:t>
+      </w:r>
+    </w:p>
+    <w:p>
+      <w:pPr>
+        <w:pBdr>
+          <w:top w:val="single" w:sz="4" w:space="1" w:color="auto"/>
+          <w:left w:val="single" w:sz="4" w:space="4" w:color="auto"/>
+          <w:bottom w:val="single" w:sz="4" w:space="1" w:color="auto"/>
+          <w:right w:val="single" w:sz="4" w:space="4" w:color="auto"/>
+        </w:pBdr>
+        <w:spacing w:after="0"/>
+      </w:pPr>
+      <w:r>
+        <w:tab/>
+      </w:r>
+      <w:r>
+        <w:tab/>
+      </w:r>
+      <w:proofErr w:type="spellStart"/>
+      <w:r>
+        <w:t>gameManager.CompleteLevel</w:t>
+      </w:r>
+      <w:proofErr w:type="spellEnd"/>
+      <w:r>
+        <w:t>();</w:t>
+      </w:r>
+    </w:p>
+    <w:p>
+      <w:pPr>
+        <w:pBdr>
+          <w:top w:val="single" w:sz="4" w:space="1" w:color="auto"/>
+          <w:left w:val="single" w:sz="4" w:space="4" w:color="auto"/>
+          <w:bottom w:val="single" w:sz="4" w:space="1" w:color="auto"/>
+          <w:right w:val="single" w:sz="4" w:space="4" w:color="auto"/>
+        </w:pBdr>
+        <w:spacing w:after="0"/>
+      </w:pPr>
+      <w:r>
+        <w:tab/>
+        <w:t>}</w:t>
+      </w:r>
+    </w:p>
+    <w:p>
+      <w:pPr>
+        <w:pBdr>
+          <w:top w:val="single" w:sz="4" w:space="1" w:color="auto"/>
+          <w:left w:val="single" w:sz="4" w:space="4" w:color="auto"/>
+          <w:bottom w:val="single" w:sz="4" w:space="1" w:color="auto"/>
+          <w:right w:val="single" w:sz="4" w:space="4" w:color="auto"/>
+        </w:pBdr>
+        <w:spacing w:after="0"/>
+      </w:pPr>
+    </w:p>
+    <w:p>
+      <w:pPr>
+        <w:pBdr>
+          <w:top w:val="single" w:sz="4" w:space="1" w:color="auto"/>
+          <w:left w:val="single" w:sz="4" w:space="4" w:color="auto"/>
+          <w:bottom w:val="single" w:sz="4" w:space="1" w:color="auto"/>
+          <w:right w:val="single" w:sz="4" w:space="4" w:color="auto"/>
+        </w:pBdr>
+        <w:spacing w:after="0"/>
+      </w:pPr>
+      <w:r>
+        <w:t>}</w:t>
+      </w:r>
+    </w:p>
+    <w:p/>
+    <w:p/>
+    <w:p>
+      <w:pPr>
+        <w:pStyle w:val="Heading3"/>
+      </w:pPr>
+      <w:r>
+        <w:t>Winning UI</w:t>
+      </w:r>
+    </w:p>
+    <w:p/>
+    <w:p>
+      <w:r>
+        <w:t>Canvas -&gt; New Panel</w:t>
+      </w:r>
+    </w:p>
+    <w:p>
+      <w:r>
+        <w:t>3:50</w:t>
+      </w:r>
       <w:bookmarkStart w:id="0" w:name="_GoBack"/>
       <w:bookmarkEnd w:id="0"/>
     </w:p>
-    <w:p>
-      <w:pPr>
-        <w:pStyle w:val="Heading2"/>
-      </w:pPr>
-      <w:proofErr w:type="spellStart"/>
-      <w:r>
-        <w:t>Lec</w:t>
-      </w:r>
-      <w:proofErr w:type="spellEnd"/>
-      <w:r>
-        <w:t xml:space="preserve"> 9- Winning Levels</w:t>
-      </w:r>
-    </w:p>
-    <w:p/>
-    <w:p/>
-    <w:p/>
-    <w:p/>
-    <w:p/>
-    <w:p/>
     <w:p/>
     <w:p/>
     <w:sectPr>

</xml_diff>